<commit_message>
Updated documentation of various constraint components.
</commit_message>
<xml_diff>
--- a/documentation/documentation-constraints/fileDate-constraints.docx
+++ b/documentation/documentation-constraints/fileDate-constraints.docx
@@ -170,6 +170,12 @@
         </w:rPr>
         <w:t>Example</w:t>
       </w:r>
+      <w:r>
+        <w:rPr>
+          <w:lang w:val="en-US"/>
+        </w:rPr>
+        <w:t>s</w:t>
+      </w:r>
     </w:p>
     <w:p>
       <w:pPr>
@@ -218,7 +224,62 @@
           <w:highlight w:val="white"/>
           <w:lang w:val="en-US"/>
         </w:rPr>
-        <w:t xml:space="preserve"> </w:t>
+        <w:t xml:space="preserve"> le</w:t>
+      </w:r>
+      <w:r>
+        <w:rPr>
+          <w:rFonts w:ascii="Courier New" w:hAnsi="Courier New" w:cs="Courier New"/>
+          <w:color w:val="FF8040"/>
+          <w:sz w:val="16"/>
+          <w:szCs w:val="16"/>
+          <w:highlight w:val="white"/>
+          <w:lang w:val="en-US"/>
+        </w:rPr>
+        <w:t>=</w:t>
+      </w:r>
+      <w:r>
+        <w:rPr>
+          <w:rFonts w:ascii="Courier New" w:hAnsi="Courier New" w:cs="Courier New"/>
+          <w:color w:val="993300"/>
+          <w:sz w:val="16"/>
+          <w:szCs w:val="16"/>
+          <w:highlight w:val="white"/>
+          <w:lang w:val="en-US"/>
+        </w:rPr>
+        <w:t>"2020-07-08"</w:t>
+      </w:r>
+      <w:r>
+        <w:rPr>
+          <w:rFonts w:ascii="Courier New" w:hAnsi="Courier New" w:cs="Courier New"/>
+          <w:color w:val="F5844C"/>
+          <w:sz w:val="16"/>
+          <w:szCs w:val="16"/>
+          <w:highlight w:val="white"/>
+          <w:lang w:val="en-US"/>
+        </w:rPr>
+        <w:t xml:space="preserve"> leMsg</w:t>
+      </w:r>
+      <w:r>
+        <w:rPr>
+          <w:rFonts w:ascii="Courier New" w:hAnsi="Courier New" w:cs="Courier New"/>
+          <w:color w:val="FF8040"/>
+          <w:sz w:val="16"/>
+          <w:szCs w:val="16"/>
+          <w:highlight w:val="white"/>
+          <w:lang w:val="en-US"/>
+        </w:rPr>
+        <w:t>=</w:t>
+      </w:r>
+      <w:r>
+        <w:rPr>
+          <w:rFonts w:ascii="Courier New" w:hAnsi="Courier New" w:cs="Courier New"/>
+          <w:color w:val="993300"/>
+          <w:sz w:val="16"/>
+          <w:szCs w:val="16"/>
+          <w:highlight w:val="white"/>
+          <w:lang w:val="en-US"/>
+        </w:rPr>
+        <w:t>"Files must be older than 2020-07-08"</w:t>
       </w:r>
       <w:r>
         <w:rPr>
@@ -240,30 +301,10 @@
           <w:highlight w:val="white"/>
           <w:lang w:val="en-US"/>
         </w:rPr>
-        <w:t xml:space="preserve">   le</w:t>
-      </w:r>
-      <w:r>
-        <w:rPr>
-          <w:rFonts w:ascii="Courier New" w:hAnsi="Courier New" w:cs="Courier New"/>
-          <w:color w:val="FF8040"/>
-          <w:sz w:val="16"/>
-          <w:szCs w:val="16"/>
-          <w:highlight w:val="white"/>
-          <w:lang w:val="en-US"/>
-        </w:rPr>
-        <w:t>=</w:t>
-      </w:r>
-      <w:r>
-        <w:rPr>
-          <w:rFonts w:ascii="Courier New" w:hAnsi="Courier New" w:cs="Courier New"/>
-          <w:color w:val="993300"/>
-          <w:sz w:val="16"/>
-          <w:szCs w:val="16"/>
-          <w:highlight w:val="white"/>
-          <w:lang w:val="en-US"/>
-        </w:rPr>
-        <w:t>"2020-07-08"</w:t>
-      </w:r>
+        <w:t xml:space="preserve">        </w:t>
+      </w:r>
+      <w:bookmarkStart w:id="0" w:name="_GoBack"/>
+      <w:bookmarkEnd w:id="0"/>
       <w:r>
         <w:rPr>
           <w:rFonts w:ascii="Courier New" w:hAnsi="Courier New" w:cs="Courier New"/>
@@ -273,51 +314,7 @@
           <w:highlight w:val="white"/>
           <w:lang w:val="en-US"/>
         </w:rPr>
-        <w:t xml:space="preserve"> leMsg</w:t>
-      </w:r>
-      <w:r>
-        <w:rPr>
-          <w:rFonts w:ascii="Courier New" w:hAnsi="Courier New" w:cs="Courier New"/>
-          <w:color w:val="FF8040"/>
-          <w:sz w:val="16"/>
-          <w:szCs w:val="16"/>
-          <w:highlight w:val="white"/>
-          <w:lang w:val="en-US"/>
-        </w:rPr>
-        <w:t>=</w:t>
-      </w:r>
-      <w:r>
-        <w:rPr>
-          <w:rFonts w:ascii="Courier New" w:hAnsi="Courier New" w:cs="Courier New"/>
-          <w:color w:val="993300"/>
-          <w:sz w:val="16"/>
-          <w:szCs w:val="16"/>
-          <w:highlight w:val="white"/>
-          <w:lang w:val="en-US"/>
-        </w:rPr>
-        <w:t>"Files must be older than 2020-07-08"</w:t>
-      </w:r>
-      <w:r>
-        <w:rPr>
-          <w:rFonts w:ascii="Courier New" w:hAnsi="Courier New" w:cs="Courier New"/>
-          <w:color w:val="000000"/>
-          <w:sz w:val="16"/>
-          <w:szCs w:val="16"/>
-          <w:highlight w:val="white"/>
-          <w:lang w:val="en-US"/>
-        </w:rPr>
-        <w:br/>
-      </w:r>
-      <w:r>
-        <w:rPr>
-          <w:rFonts w:ascii="Courier New" w:hAnsi="Courier New" w:cs="Courier New"/>
-          <w:color w:val="F5844C"/>
-          <w:sz w:val="16"/>
-          <w:szCs w:val="16"/>
-          <w:highlight w:val="white"/>
-          <w:lang w:val="en-US"/>
-        </w:rPr>
-        <w:t xml:space="preserve">   gt</w:t>
+        <w:t xml:space="preserve">  gt</w:t>
       </w:r>
       <w:r>
         <w:rPr>
@@ -406,21 +403,22 @@
         <w:spacing w:after="0" w:line="240" w:lineRule="auto"/>
         <w:rPr>
           <w:rFonts w:ascii="Courier New" w:hAnsi="Courier New" w:cs="Courier New"/>
-          <w:sz w:val="16"/>
-          <w:szCs w:val="16"/>
-          <w:highlight w:val="white"/>
-          <w:lang w:val="en-US"/>
-        </w:rPr>
-      </w:pPr>
-      <w:r>
-        <w:rPr>
-          <w:rFonts w:ascii="Courier New" w:hAnsi="Courier New" w:cs="Courier New"/>
           <w:color w:val="000000"/>
           <w:sz w:val="16"/>
           <w:szCs w:val="16"/>
           <w:highlight w:val="white"/>
           <w:lang w:val="en-US"/>
         </w:rPr>
+      </w:pPr>
+      <w:r>
+        <w:rPr>
+          <w:rFonts w:ascii="Courier New" w:hAnsi="Courier New" w:cs="Courier New"/>
+          <w:color w:val="000000"/>
+          <w:sz w:val="16"/>
+          <w:szCs w:val="16"/>
+          <w:highlight w:val="white"/>
+          <w:lang w:val="en-US"/>
+        </w:rPr>
         <w:t xml:space="preserve">           </w:t>
       </w:r>
       <w:r>
@@ -434,6 +432,1147 @@
         </w:rPr>
         <w:br/>
       </w:r>
+      <w:r>
+        <w:rPr>
+          <w:rFonts w:ascii="Courier New" w:hAnsi="Courier New" w:cs="Courier New"/>
+          <w:color w:val="000096"/>
+          <w:sz w:val="16"/>
+          <w:szCs w:val="16"/>
+          <w:highlight w:val="white"/>
+          <w:lang w:val="en-US"/>
+        </w:rPr>
+        <w:t>&lt;</w:t>
+      </w:r>
+      <w:r>
+        <w:rPr>
+          <w:rFonts w:ascii="Courier New" w:hAnsi="Courier New" w:cs="Courier New"/>
+          <w:color w:val="000096"/>
+          <w:sz w:val="16"/>
+          <w:szCs w:val="16"/>
+          <w:highlight w:val="white"/>
+          <w:lang w:val="en-US"/>
+        </w:rPr>
+        <w:t>fileDate</w:t>
+      </w:r>
+      <w:r>
+        <w:rPr>
+          <w:rFonts w:ascii="Courier New" w:hAnsi="Courier New" w:cs="Courier New"/>
+          <w:color w:val="F5844C"/>
+          <w:sz w:val="16"/>
+          <w:szCs w:val="16"/>
+          <w:highlight w:val="white"/>
+          <w:lang w:val="en-US"/>
+        </w:rPr>
+        <w:t xml:space="preserve"> </w:t>
+      </w:r>
+      <w:r>
+        <w:rPr>
+          <w:rFonts w:ascii="Courier New" w:hAnsi="Courier New" w:cs="Courier New"/>
+          <w:color w:val="F5844C"/>
+          <w:sz w:val="16"/>
+          <w:szCs w:val="16"/>
+          <w:highlight w:val="white"/>
+          <w:lang w:val="en-US"/>
+        </w:rPr>
+        <w:t>like</w:t>
+      </w:r>
+      <w:r>
+        <w:rPr>
+          <w:rFonts w:ascii="Courier New" w:hAnsi="Courier New" w:cs="Courier New"/>
+          <w:color w:val="FF8040"/>
+          <w:sz w:val="16"/>
+          <w:szCs w:val="16"/>
+          <w:highlight w:val="white"/>
+          <w:lang w:val="en-US"/>
+        </w:rPr>
+        <w:t>=</w:t>
+      </w:r>
+      <w:r>
+        <w:rPr>
+          <w:rFonts w:ascii="Courier New" w:hAnsi="Courier New" w:cs="Courier New"/>
+          <w:color w:val="993300"/>
+          <w:sz w:val="16"/>
+          <w:szCs w:val="16"/>
+          <w:highlight w:val="white"/>
+          <w:lang w:val="en-US"/>
+        </w:rPr>
+        <w:t>"</w:t>
+      </w:r>
+      <w:r>
+        <w:rPr>
+          <w:rFonts w:ascii="Courier New" w:hAnsi="Courier New" w:cs="Courier New"/>
+          <w:color w:val="993300"/>
+          <w:sz w:val="16"/>
+          <w:szCs w:val="16"/>
+          <w:lang w:val="en-US"/>
+        </w:rPr>
+        <w:t>2020</w:t>
+      </w:r>
+      <w:r>
+        <w:rPr>
+          <w:rFonts w:ascii="Courier New" w:hAnsi="Courier New" w:cs="Courier New"/>
+          <w:color w:val="993300"/>
+          <w:sz w:val="16"/>
+          <w:szCs w:val="16"/>
+          <w:lang w:val="en-US"/>
+        </w:rPr>
+        <w:t>*</w:t>
+      </w:r>
+      <w:r>
+        <w:rPr>
+          <w:rFonts w:ascii="Courier New" w:hAnsi="Courier New" w:cs="Courier New"/>
+          <w:color w:val="993300"/>
+          <w:sz w:val="16"/>
+          <w:szCs w:val="16"/>
+          <w:highlight w:val="white"/>
+          <w:lang w:val="en-US"/>
+        </w:rPr>
+        <w:t>"</w:t>
+      </w:r>
+      <w:r>
+        <w:rPr>
+          <w:rFonts w:ascii="Courier New" w:hAnsi="Courier New" w:cs="Courier New"/>
+          <w:color w:val="F5844C"/>
+          <w:sz w:val="16"/>
+          <w:szCs w:val="16"/>
+          <w:highlight w:val="white"/>
+          <w:lang w:val="en-US"/>
+        </w:rPr>
+        <w:t xml:space="preserve"> </w:t>
+      </w:r>
+      <w:r>
+        <w:rPr>
+          <w:rFonts w:ascii="Courier New" w:hAnsi="Courier New" w:cs="Courier New"/>
+          <w:color w:val="F5844C"/>
+          <w:sz w:val="16"/>
+          <w:szCs w:val="16"/>
+          <w:highlight w:val="white"/>
+          <w:lang w:val="en-US"/>
+        </w:rPr>
+        <w:t>neMsg</w:t>
+      </w:r>
+      <w:r>
+        <w:rPr>
+          <w:rFonts w:ascii="Courier New" w:hAnsi="Courier New" w:cs="Courier New"/>
+          <w:color w:val="FF8040"/>
+          <w:sz w:val="16"/>
+          <w:szCs w:val="16"/>
+          <w:highlight w:val="white"/>
+          <w:lang w:val="en-US"/>
+        </w:rPr>
+        <w:t>=</w:t>
+      </w:r>
+      <w:r>
+        <w:rPr>
+          <w:rFonts w:ascii="Courier New" w:hAnsi="Courier New" w:cs="Courier New"/>
+          <w:color w:val="993300"/>
+          <w:sz w:val="16"/>
+          <w:szCs w:val="16"/>
+          <w:highlight w:val="white"/>
+          <w:lang w:val="en-US"/>
+        </w:rPr>
+        <w:t>"</w:t>
+      </w:r>
+      <w:r>
+        <w:rPr>
+          <w:rFonts w:ascii="Courier New" w:hAnsi="Courier New" w:cs="Courier New"/>
+          <w:color w:val="993300"/>
+          <w:sz w:val="16"/>
+          <w:szCs w:val="16"/>
+          <w:highlight w:val="white"/>
+          <w:lang w:val="en-US"/>
+        </w:rPr>
+        <w:t xml:space="preserve">File not from </w:t>
+      </w:r>
+      <w:r>
+        <w:rPr>
+          <w:rFonts w:ascii="Courier New" w:hAnsi="Courier New" w:cs="Courier New"/>
+          <w:color w:val="993300"/>
+          <w:sz w:val="16"/>
+          <w:szCs w:val="16"/>
+          <w:highlight w:val="white"/>
+          <w:lang w:val="en-US"/>
+        </w:rPr>
+        <w:t>2020</w:t>
+      </w:r>
+      <w:r>
+        <w:rPr>
+          <w:rFonts w:ascii="Courier New" w:hAnsi="Courier New" w:cs="Courier New"/>
+          <w:color w:val="993300"/>
+          <w:sz w:val="16"/>
+          <w:szCs w:val="16"/>
+          <w:highlight w:val="white"/>
+          <w:lang w:val="en-US"/>
+        </w:rPr>
+        <w:t>"</w:t>
+      </w:r>
+      <w:r>
+        <w:rPr>
+          <w:rFonts w:ascii="Courier New" w:hAnsi="Courier New" w:cs="Courier New"/>
+          <w:color w:val="000096"/>
+          <w:sz w:val="16"/>
+          <w:szCs w:val="16"/>
+          <w:highlight w:val="white"/>
+          <w:lang w:val="en-US"/>
+        </w:rPr>
+        <w:t>/&gt;</w:t>
+      </w:r>
+      <w:r>
+        <w:rPr>
+          <w:rFonts w:ascii="Courier New" w:hAnsi="Courier New" w:cs="Courier New"/>
+          <w:color w:val="000000"/>
+          <w:sz w:val="16"/>
+          <w:szCs w:val="16"/>
+          <w:highlight w:val="white"/>
+          <w:lang w:val="en-US"/>
+        </w:rPr>
+        <w:t xml:space="preserve">   </w:t>
+      </w:r>
+    </w:p>
+    <w:p>
+      <w:pPr>
+        <w:shd w:val="clear" w:color="auto" w:fill="FFFFFF"/>
+        <w:autoSpaceDE w:val="0"/>
+        <w:autoSpaceDN w:val="0"/>
+        <w:adjustRightInd w:val="0"/>
+        <w:spacing w:after="0" w:line="240" w:lineRule="auto"/>
+        <w:rPr>
+          <w:rFonts w:ascii="Courier New" w:hAnsi="Courier New" w:cs="Courier New"/>
+          <w:color w:val="000096"/>
+          <w:sz w:val="16"/>
+          <w:szCs w:val="16"/>
+          <w:highlight w:val="white"/>
+          <w:lang w:val="en-US"/>
+        </w:rPr>
+      </w:pPr>
+    </w:p>
+    <w:p>
+      <w:pPr>
+        <w:shd w:val="clear" w:color="auto" w:fill="FFFFFF"/>
+        <w:autoSpaceDE w:val="0"/>
+        <w:autoSpaceDN w:val="0"/>
+        <w:adjustRightInd w:val="0"/>
+        <w:spacing w:after="0" w:line="240" w:lineRule="auto"/>
+        <w:rPr>
+          <w:rFonts w:ascii="Courier New" w:hAnsi="Courier New" w:cs="Courier New"/>
+          <w:color w:val="000000"/>
+          <w:sz w:val="16"/>
+          <w:szCs w:val="16"/>
+          <w:highlight w:val="white"/>
+          <w:lang w:val="en-US"/>
+        </w:rPr>
+      </w:pPr>
+      <w:r>
+        <w:rPr>
+          <w:rFonts w:ascii="Courier New" w:hAnsi="Courier New" w:cs="Courier New"/>
+          <w:color w:val="000096"/>
+          <w:sz w:val="16"/>
+          <w:szCs w:val="16"/>
+          <w:highlight w:val="white"/>
+          <w:lang w:val="en-US"/>
+        </w:rPr>
+        <w:t>&lt;</w:t>
+      </w:r>
+      <w:r>
+        <w:rPr>
+          <w:rFonts w:ascii="Courier New" w:hAnsi="Courier New" w:cs="Courier New"/>
+          <w:color w:val="000096"/>
+          <w:sz w:val="16"/>
+          <w:szCs w:val="16"/>
+          <w:highlight w:val="white"/>
+          <w:lang w:val="en-US"/>
+        </w:rPr>
+        <w:t>fileDate</w:t>
+      </w:r>
+      <w:r>
+        <w:rPr>
+          <w:rFonts w:ascii="Courier New" w:hAnsi="Courier New" w:cs="Courier New"/>
+          <w:color w:val="F5844C"/>
+          <w:sz w:val="16"/>
+          <w:szCs w:val="16"/>
+          <w:highlight w:val="white"/>
+          <w:lang w:val="en-US"/>
+        </w:rPr>
+        <w:t xml:space="preserve"> </w:t>
+      </w:r>
+      <w:r>
+        <w:rPr>
+          <w:rFonts w:ascii="Courier New" w:hAnsi="Courier New" w:cs="Courier New"/>
+          <w:color w:val="F5844C"/>
+          <w:sz w:val="16"/>
+          <w:szCs w:val="16"/>
+          <w:highlight w:val="white"/>
+          <w:lang w:val="en-US"/>
+        </w:rPr>
+        <w:t>like</w:t>
+      </w:r>
+      <w:r>
+        <w:rPr>
+          <w:rFonts w:ascii="Courier New" w:hAnsi="Courier New" w:cs="Courier New"/>
+          <w:color w:val="FF8040"/>
+          <w:sz w:val="16"/>
+          <w:szCs w:val="16"/>
+          <w:highlight w:val="white"/>
+          <w:lang w:val="en-US"/>
+        </w:rPr>
+        <w:t>=</w:t>
+      </w:r>
+      <w:r>
+        <w:rPr>
+          <w:rFonts w:ascii="Courier New" w:hAnsi="Courier New" w:cs="Courier New"/>
+          <w:color w:val="993300"/>
+          <w:sz w:val="16"/>
+          <w:szCs w:val="16"/>
+          <w:highlight w:val="white"/>
+          <w:lang w:val="en-US"/>
+        </w:rPr>
+        <w:t>"</w:t>
+      </w:r>
+      <w:r>
+        <w:rPr>
+          <w:rFonts w:ascii="Courier New" w:hAnsi="Courier New" w:cs="Courier New"/>
+          <w:color w:val="993300"/>
+          <w:sz w:val="16"/>
+          <w:szCs w:val="16"/>
+          <w:lang w:val="en-US"/>
+        </w:rPr>
+        <w:t>2020-0</w:t>
+      </w:r>
+      <w:r>
+        <w:rPr>
+          <w:rFonts w:ascii="Courier New" w:hAnsi="Courier New" w:cs="Courier New"/>
+          <w:color w:val="993300"/>
+          <w:sz w:val="16"/>
+          <w:szCs w:val="16"/>
+          <w:lang w:val="en-US"/>
+        </w:rPr>
+        <w:t>5*</w:t>
+      </w:r>
+      <w:r>
+        <w:rPr>
+          <w:rFonts w:ascii="Courier New" w:hAnsi="Courier New" w:cs="Courier New"/>
+          <w:color w:val="993300"/>
+          <w:sz w:val="16"/>
+          <w:szCs w:val="16"/>
+          <w:highlight w:val="white"/>
+          <w:lang w:val="en-US"/>
+        </w:rPr>
+        <w:t>"</w:t>
+      </w:r>
+      <w:r>
+        <w:rPr>
+          <w:rFonts w:ascii="Courier New" w:hAnsi="Courier New" w:cs="Courier New"/>
+          <w:color w:val="F5844C"/>
+          <w:sz w:val="16"/>
+          <w:szCs w:val="16"/>
+          <w:highlight w:val="white"/>
+          <w:lang w:val="en-US"/>
+        </w:rPr>
+        <w:t xml:space="preserve"> </w:t>
+      </w:r>
+      <w:r>
+        <w:rPr>
+          <w:rFonts w:ascii="Courier New" w:hAnsi="Courier New" w:cs="Courier New"/>
+          <w:color w:val="F5844C"/>
+          <w:sz w:val="16"/>
+          <w:szCs w:val="16"/>
+          <w:highlight w:val="white"/>
+          <w:lang w:val="en-US"/>
+        </w:rPr>
+        <w:t>neMsg</w:t>
+      </w:r>
+      <w:r>
+        <w:rPr>
+          <w:rFonts w:ascii="Courier New" w:hAnsi="Courier New" w:cs="Courier New"/>
+          <w:color w:val="FF8040"/>
+          <w:sz w:val="16"/>
+          <w:szCs w:val="16"/>
+          <w:highlight w:val="white"/>
+          <w:lang w:val="en-US"/>
+        </w:rPr>
+        <w:t>=</w:t>
+      </w:r>
+      <w:r>
+        <w:rPr>
+          <w:rFonts w:ascii="Courier New" w:hAnsi="Courier New" w:cs="Courier New"/>
+          <w:color w:val="993300"/>
+          <w:sz w:val="16"/>
+          <w:szCs w:val="16"/>
+          <w:highlight w:val="white"/>
+          <w:lang w:val="en-US"/>
+        </w:rPr>
+        <w:t>"</w:t>
+      </w:r>
+      <w:r>
+        <w:rPr>
+          <w:rFonts w:ascii="Courier New" w:hAnsi="Courier New" w:cs="Courier New"/>
+          <w:color w:val="993300"/>
+          <w:sz w:val="16"/>
+          <w:szCs w:val="16"/>
+          <w:highlight w:val="white"/>
+          <w:lang w:val="en-US"/>
+        </w:rPr>
+        <w:t>File not from May</w:t>
+      </w:r>
+      <w:r>
+        <w:rPr>
+          <w:rFonts w:ascii="Courier New" w:hAnsi="Courier New" w:cs="Courier New"/>
+          <w:color w:val="993300"/>
+          <w:sz w:val="16"/>
+          <w:szCs w:val="16"/>
+          <w:highlight w:val="white"/>
+          <w:lang w:val="en-US"/>
+        </w:rPr>
+        <w:t>"</w:t>
+      </w:r>
+      <w:r>
+        <w:rPr>
+          <w:rFonts w:ascii="Courier New" w:hAnsi="Courier New" w:cs="Courier New"/>
+          <w:color w:val="000096"/>
+          <w:sz w:val="16"/>
+          <w:szCs w:val="16"/>
+          <w:highlight w:val="white"/>
+          <w:lang w:val="en-US"/>
+        </w:rPr>
+        <w:t>/&gt;</w:t>
+      </w:r>
+      <w:r>
+        <w:rPr>
+          <w:rFonts w:ascii="Courier New" w:hAnsi="Courier New" w:cs="Courier New"/>
+          <w:color w:val="000000"/>
+          <w:sz w:val="16"/>
+          <w:szCs w:val="16"/>
+          <w:highlight w:val="white"/>
+          <w:lang w:val="en-US"/>
+        </w:rPr>
+        <w:t xml:space="preserve">   </w:t>
+      </w:r>
+    </w:p>
+    <w:p>
+      <w:pPr>
+        <w:shd w:val="clear" w:color="auto" w:fill="FFFFFF"/>
+        <w:autoSpaceDE w:val="0"/>
+        <w:autoSpaceDN w:val="0"/>
+        <w:adjustRightInd w:val="0"/>
+        <w:spacing w:after="0" w:line="240" w:lineRule="auto"/>
+        <w:rPr>
+          <w:rFonts w:ascii="Courier New" w:hAnsi="Courier New" w:cs="Courier New"/>
+          <w:color w:val="000096"/>
+          <w:sz w:val="16"/>
+          <w:szCs w:val="16"/>
+          <w:highlight w:val="white"/>
+          <w:lang w:val="en-US"/>
+        </w:rPr>
+      </w:pPr>
+    </w:p>
+    <w:p>
+      <w:pPr>
+        <w:shd w:val="clear" w:color="auto" w:fill="FFFFFF"/>
+        <w:autoSpaceDE w:val="0"/>
+        <w:autoSpaceDN w:val="0"/>
+        <w:adjustRightInd w:val="0"/>
+        <w:spacing w:after="0" w:line="240" w:lineRule="auto"/>
+        <w:rPr>
+          <w:rFonts w:ascii="Courier New" w:hAnsi="Courier New" w:cs="Courier New"/>
+          <w:color w:val="000000"/>
+          <w:sz w:val="16"/>
+          <w:szCs w:val="16"/>
+          <w:highlight w:val="white"/>
+          <w:lang w:val="en-US"/>
+        </w:rPr>
+      </w:pPr>
+      <w:r>
+        <w:rPr>
+          <w:rFonts w:ascii="Courier New" w:hAnsi="Courier New" w:cs="Courier New"/>
+          <w:color w:val="000096"/>
+          <w:sz w:val="16"/>
+          <w:szCs w:val="16"/>
+          <w:highlight w:val="white"/>
+          <w:lang w:val="en-US"/>
+        </w:rPr>
+        <w:t>&lt;</w:t>
+      </w:r>
+      <w:r>
+        <w:rPr>
+          <w:rFonts w:ascii="Courier New" w:hAnsi="Courier New" w:cs="Courier New"/>
+          <w:color w:val="000096"/>
+          <w:sz w:val="16"/>
+          <w:szCs w:val="16"/>
+          <w:highlight w:val="white"/>
+          <w:lang w:val="en-US"/>
+        </w:rPr>
+        <w:t>fileDate</w:t>
+      </w:r>
+      <w:r>
+        <w:rPr>
+          <w:rFonts w:ascii="Courier New" w:hAnsi="Courier New" w:cs="Courier New"/>
+          <w:color w:val="F5844C"/>
+          <w:sz w:val="16"/>
+          <w:szCs w:val="16"/>
+          <w:highlight w:val="white"/>
+          <w:lang w:val="en-US"/>
+        </w:rPr>
+        <w:t xml:space="preserve"> </w:t>
+      </w:r>
+      <w:r>
+        <w:rPr>
+          <w:rFonts w:ascii="Courier New" w:hAnsi="Courier New" w:cs="Courier New"/>
+          <w:color w:val="F5844C"/>
+          <w:sz w:val="16"/>
+          <w:szCs w:val="16"/>
+          <w:highlight w:val="white"/>
+          <w:lang w:val="en-US"/>
+        </w:rPr>
+        <w:t>like</w:t>
+      </w:r>
+      <w:r>
+        <w:rPr>
+          <w:rFonts w:ascii="Courier New" w:hAnsi="Courier New" w:cs="Courier New"/>
+          <w:color w:val="FF8040"/>
+          <w:sz w:val="16"/>
+          <w:szCs w:val="16"/>
+          <w:highlight w:val="white"/>
+          <w:lang w:val="en-US"/>
+        </w:rPr>
+        <w:t>=</w:t>
+      </w:r>
+      <w:r>
+        <w:rPr>
+          <w:rFonts w:ascii="Courier New" w:hAnsi="Courier New" w:cs="Courier New"/>
+          <w:color w:val="993300"/>
+          <w:sz w:val="16"/>
+          <w:szCs w:val="16"/>
+          <w:highlight w:val="white"/>
+          <w:lang w:val="en-US"/>
+        </w:rPr>
+        <w:t>"</w:t>
+      </w:r>
+      <w:r>
+        <w:rPr>
+          <w:rFonts w:ascii="Courier New" w:hAnsi="Courier New" w:cs="Courier New"/>
+          <w:color w:val="993300"/>
+          <w:sz w:val="16"/>
+          <w:szCs w:val="16"/>
+          <w:lang w:val="en-US"/>
+        </w:rPr>
+        <w:t>2020-0</w:t>
+      </w:r>
+      <w:r>
+        <w:rPr>
+          <w:rFonts w:ascii="Courier New" w:hAnsi="Courier New" w:cs="Courier New"/>
+          <w:color w:val="993300"/>
+          <w:sz w:val="16"/>
+          <w:szCs w:val="16"/>
+          <w:lang w:val="en-US"/>
+        </w:rPr>
+        <w:t>5-29</w:t>
+      </w:r>
+      <w:r>
+        <w:rPr>
+          <w:rFonts w:ascii="Courier New" w:hAnsi="Courier New" w:cs="Courier New"/>
+          <w:color w:val="993300"/>
+          <w:sz w:val="16"/>
+          <w:szCs w:val="16"/>
+          <w:highlight w:val="white"/>
+          <w:lang w:val="en-US"/>
+        </w:rPr>
+        <w:t>"</w:t>
+      </w:r>
+      <w:r>
+        <w:rPr>
+          <w:rFonts w:ascii="Courier New" w:hAnsi="Courier New" w:cs="Courier New"/>
+          <w:color w:val="F5844C"/>
+          <w:sz w:val="16"/>
+          <w:szCs w:val="16"/>
+          <w:highlight w:val="white"/>
+          <w:lang w:val="en-US"/>
+        </w:rPr>
+        <w:t xml:space="preserve"> </w:t>
+      </w:r>
+      <w:r>
+        <w:rPr>
+          <w:rFonts w:ascii="Courier New" w:hAnsi="Courier New" w:cs="Courier New"/>
+          <w:color w:val="F5844C"/>
+          <w:sz w:val="16"/>
+          <w:szCs w:val="16"/>
+          <w:highlight w:val="white"/>
+          <w:lang w:val="en-US"/>
+        </w:rPr>
+        <w:t>neMsg</w:t>
+      </w:r>
+      <w:r>
+        <w:rPr>
+          <w:rFonts w:ascii="Courier New" w:hAnsi="Courier New" w:cs="Courier New"/>
+          <w:color w:val="FF8040"/>
+          <w:sz w:val="16"/>
+          <w:szCs w:val="16"/>
+          <w:highlight w:val="white"/>
+          <w:lang w:val="en-US"/>
+        </w:rPr>
+        <w:t>=</w:t>
+      </w:r>
+      <w:r>
+        <w:rPr>
+          <w:rFonts w:ascii="Courier New" w:hAnsi="Courier New" w:cs="Courier New"/>
+          <w:color w:val="993300"/>
+          <w:sz w:val="16"/>
+          <w:szCs w:val="16"/>
+          <w:highlight w:val="white"/>
+          <w:lang w:val="en-US"/>
+        </w:rPr>
+        <w:t>"</w:t>
+      </w:r>
+      <w:r>
+        <w:rPr>
+          <w:rFonts w:ascii="Courier New" w:hAnsi="Courier New" w:cs="Courier New"/>
+          <w:color w:val="993300"/>
+          <w:sz w:val="16"/>
+          <w:szCs w:val="16"/>
+          <w:highlight w:val="white"/>
+          <w:lang w:val="en-US"/>
+        </w:rPr>
+        <w:t>File not from May 29 2020</w:t>
+      </w:r>
+      <w:r>
+        <w:rPr>
+          <w:rFonts w:ascii="Courier New" w:hAnsi="Courier New" w:cs="Courier New"/>
+          <w:color w:val="993300"/>
+          <w:sz w:val="16"/>
+          <w:szCs w:val="16"/>
+          <w:highlight w:val="white"/>
+          <w:lang w:val="en-US"/>
+        </w:rPr>
+        <w:t>"</w:t>
+      </w:r>
+      <w:r>
+        <w:rPr>
+          <w:rFonts w:ascii="Courier New" w:hAnsi="Courier New" w:cs="Courier New"/>
+          <w:color w:val="000096"/>
+          <w:sz w:val="16"/>
+          <w:szCs w:val="16"/>
+          <w:highlight w:val="white"/>
+          <w:lang w:val="en-US"/>
+        </w:rPr>
+        <w:t>/&gt;</w:t>
+      </w:r>
+      <w:r>
+        <w:rPr>
+          <w:rFonts w:ascii="Courier New" w:hAnsi="Courier New" w:cs="Courier New"/>
+          <w:color w:val="000000"/>
+          <w:sz w:val="16"/>
+          <w:szCs w:val="16"/>
+          <w:highlight w:val="white"/>
+          <w:lang w:val="en-US"/>
+        </w:rPr>
+        <w:t xml:space="preserve">   </w:t>
+      </w:r>
+    </w:p>
+    <w:p>
+      <w:pPr>
+        <w:shd w:val="clear" w:color="auto" w:fill="FFFFFF"/>
+        <w:autoSpaceDE w:val="0"/>
+        <w:autoSpaceDN w:val="0"/>
+        <w:adjustRightInd w:val="0"/>
+        <w:spacing w:after="0" w:line="240" w:lineRule="auto"/>
+        <w:rPr>
+          <w:rFonts w:ascii="Courier New" w:hAnsi="Courier New" w:cs="Courier New"/>
+          <w:color w:val="000000"/>
+          <w:sz w:val="16"/>
+          <w:szCs w:val="16"/>
+          <w:highlight w:val="white"/>
+          <w:lang w:val="en-US"/>
+        </w:rPr>
+      </w:pPr>
+    </w:p>
+    <w:p>
+      <w:pPr>
+        <w:shd w:val="clear" w:color="auto" w:fill="FFFFFF"/>
+        <w:autoSpaceDE w:val="0"/>
+        <w:autoSpaceDN w:val="0"/>
+        <w:adjustRightInd w:val="0"/>
+        <w:spacing w:after="0" w:line="240" w:lineRule="auto"/>
+        <w:rPr>
+          <w:rFonts w:ascii="Courier New" w:hAnsi="Courier New" w:cs="Courier New"/>
+          <w:color w:val="000000"/>
+          <w:sz w:val="16"/>
+          <w:szCs w:val="16"/>
+          <w:highlight w:val="white"/>
+          <w:lang w:val="en-US"/>
+        </w:rPr>
+      </w:pPr>
+      <w:r>
+        <w:rPr>
+          <w:rFonts w:ascii="Courier New" w:hAnsi="Courier New" w:cs="Courier New"/>
+          <w:color w:val="000096"/>
+          <w:sz w:val="16"/>
+          <w:szCs w:val="16"/>
+          <w:highlight w:val="white"/>
+          <w:lang w:val="en-US"/>
+        </w:rPr>
+        <w:t>&lt;</w:t>
+      </w:r>
+      <w:r>
+        <w:rPr>
+          <w:rFonts w:ascii="Courier New" w:hAnsi="Courier New" w:cs="Courier New"/>
+          <w:color w:val="000096"/>
+          <w:sz w:val="16"/>
+          <w:szCs w:val="16"/>
+          <w:highlight w:val="white"/>
+          <w:lang w:val="en-US"/>
+        </w:rPr>
+        <w:t>fileDate</w:t>
+      </w:r>
+      <w:r>
+        <w:rPr>
+          <w:rFonts w:ascii="Courier New" w:hAnsi="Courier New" w:cs="Courier New"/>
+          <w:color w:val="F5844C"/>
+          <w:sz w:val="16"/>
+          <w:szCs w:val="16"/>
+          <w:highlight w:val="white"/>
+          <w:lang w:val="en-US"/>
+        </w:rPr>
+        <w:t xml:space="preserve"> </w:t>
+      </w:r>
+      <w:r>
+        <w:rPr>
+          <w:rFonts w:ascii="Courier New" w:hAnsi="Courier New" w:cs="Courier New"/>
+          <w:color w:val="F5844C"/>
+          <w:sz w:val="16"/>
+          <w:szCs w:val="16"/>
+          <w:highlight w:val="white"/>
+          <w:lang w:val="en-US"/>
+        </w:rPr>
+        <w:t>like</w:t>
+      </w:r>
+      <w:r>
+        <w:rPr>
+          <w:rFonts w:ascii="Courier New" w:hAnsi="Courier New" w:cs="Courier New"/>
+          <w:color w:val="FF8040"/>
+          <w:sz w:val="16"/>
+          <w:szCs w:val="16"/>
+          <w:highlight w:val="white"/>
+          <w:lang w:val="en-US"/>
+        </w:rPr>
+        <w:t>=</w:t>
+      </w:r>
+      <w:r>
+        <w:rPr>
+          <w:rFonts w:ascii="Courier New" w:hAnsi="Courier New" w:cs="Courier New"/>
+          <w:color w:val="993300"/>
+          <w:sz w:val="16"/>
+          <w:szCs w:val="16"/>
+          <w:highlight w:val="white"/>
+          <w:lang w:val="en-US"/>
+        </w:rPr>
+        <w:t>"</w:t>
+      </w:r>
+      <w:r>
+        <w:rPr>
+          <w:rFonts w:ascii="Courier New" w:hAnsi="Courier New" w:cs="Courier New"/>
+          <w:color w:val="993300"/>
+          <w:sz w:val="16"/>
+          <w:szCs w:val="16"/>
+          <w:highlight w:val="white"/>
+          <w:lang w:val="en-US"/>
+        </w:rPr>
+        <w:t>*T23</w:t>
+      </w:r>
+      <w:r>
+        <w:rPr>
+          <w:rFonts w:ascii="Courier New" w:hAnsi="Courier New" w:cs="Courier New"/>
+          <w:color w:val="993300"/>
+          <w:sz w:val="16"/>
+          <w:szCs w:val="16"/>
+          <w:highlight w:val="white"/>
+          <w:lang w:val="en-US"/>
+        </w:rPr>
+        <w:t>*</w:t>
+      </w:r>
+      <w:r>
+        <w:rPr>
+          <w:rFonts w:ascii="Courier New" w:hAnsi="Courier New" w:cs="Courier New"/>
+          <w:color w:val="993300"/>
+          <w:sz w:val="16"/>
+          <w:szCs w:val="16"/>
+          <w:highlight w:val="white"/>
+          <w:lang w:val="en-US"/>
+        </w:rPr>
+        <w:t>"</w:t>
+      </w:r>
+      <w:r>
+        <w:rPr>
+          <w:rFonts w:ascii="Courier New" w:hAnsi="Courier New" w:cs="Courier New"/>
+          <w:color w:val="F5844C"/>
+          <w:sz w:val="16"/>
+          <w:szCs w:val="16"/>
+          <w:highlight w:val="white"/>
+          <w:lang w:val="en-US"/>
+        </w:rPr>
+        <w:t xml:space="preserve"> </w:t>
+      </w:r>
+      <w:r>
+        <w:rPr>
+          <w:rFonts w:ascii="Courier New" w:hAnsi="Courier New" w:cs="Courier New"/>
+          <w:color w:val="F5844C"/>
+          <w:sz w:val="16"/>
+          <w:szCs w:val="16"/>
+          <w:highlight w:val="white"/>
+          <w:lang w:val="en-US"/>
+        </w:rPr>
+        <w:t>likeMsg</w:t>
+      </w:r>
+      <w:r>
+        <w:rPr>
+          <w:rFonts w:ascii="Courier New" w:hAnsi="Courier New" w:cs="Courier New"/>
+          <w:color w:val="FF8040"/>
+          <w:sz w:val="16"/>
+          <w:szCs w:val="16"/>
+          <w:highlight w:val="white"/>
+          <w:lang w:val="en-US"/>
+        </w:rPr>
+        <w:t>=</w:t>
+      </w:r>
+      <w:r>
+        <w:rPr>
+          <w:rFonts w:ascii="Courier New" w:hAnsi="Courier New" w:cs="Courier New"/>
+          <w:color w:val="993300"/>
+          <w:sz w:val="16"/>
+          <w:szCs w:val="16"/>
+          <w:highlight w:val="white"/>
+          <w:lang w:val="en-US"/>
+        </w:rPr>
+        <w:t>"File</w:t>
+      </w:r>
+      <w:r>
+        <w:rPr>
+          <w:rFonts w:ascii="Courier New" w:hAnsi="Courier New" w:cs="Courier New"/>
+          <w:color w:val="993300"/>
+          <w:sz w:val="16"/>
+          <w:szCs w:val="16"/>
+          <w:highlight w:val="white"/>
+          <w:lang w:val="en-US"/>
+        </w:rPr>
+        <w:t xml:space="preserve"> </w:t>
+      </w:r>
+      <w:r>
+        <w:rPr>
+          <w:rFonts w:ascii="Courier New" w:hAnsi="Courier New" w:cs="Courier New"/>
+          <w:color w:val="993300"/>
+          <w:sz w:val="16"/>
+          <w:szCs w:val="16"/>
+          <w:highlight w:val="white"/>
+          <w:lang w:val="en-US"/>
+        </w:rPr>
+        <w:t>not</w:t>
+      </w:r>
+      <w:r>
+        <w:rPr>
+          <w:rFonts w:ascii="Courier New" w:hAnsi="Courier New" w:cs="Courier New"/>
+          <w:color w:val="993300"/>
+          <w:sz w:val="16"/>
+          <w:szCs w:val="16"/>
+          <w:highlight w:val="white"/>
+          <w:lang w:val="en-US"/>
+        </w:rPr>
+        <w:t xml:space="preserve"> updated betwee 23:00 and 00:00</w:t>
+      </w:r>
+      <w:r>
+        <w:rPr>
+          <w:rFonts w:ascii="Courier New" w:hAnsi="Courier New" w:cs="Courier New"/>
+          <w:color w:val="993300"/>
+          <w:sz w:val="16"/>
+          <w:szCs w:val="16"/>
+          <w:highlight w:val="white"/>
+          <w:lang w:val="en-US"/>
+        </w:rPr>
+        <w:t>"</w:t>
+      </w:r>
+      <w:r>
+        <w:rPr>
+          <w:rFonts w:ascii="Courier New" w:hAnsi="Courier New" w:cs="Courier New"/>
+          <w:color w:val="000096"/>
+          <w:sz w:val="16"/>
+          <w:szCs w:val="16"/>
+          <w:highlight w:val="white"/>
+          <w:lang w:val="en-US"/>
+        </w:rPr>
+        <w:t>/&gt;</w:t>
+      </w:r>
+      <w:r>
+        <w:rPr>
+          <w:rFonts w:ascii="Courier New" w:hAnsi="Courier New" w:cs="Courier New"/>
+          <w:color w:val="000000"/>
+          <w:sz w:val="16"/>
+          <w:szCs w:val="16"/>
+          <w:highlight w:val="white"/>
+          <w:lang w:val="en-US"/>
+        </w:rPr>
+        <w:t xml:space="preserve">   </w:t>
+      </w:r>
+    </w:p>
+    <w:p>
+      <w:pPr>
+        <w:shd w:val="clear" w:color="auto" w:fill="FFFFFF"/>
+        <w:autoSpaceDE w:val="0"/>
+        <w:autoSpaceDN w:val="0"/>
+        <w:adjustRightInd w:val="0"/>
+        <w:spacing w:after="0" w:line="240" w:lineRule="auto"/>
+        <w:rPr>
+          <w:rFonts w:ascii="Courier New" w:hAnsi="Courier New" w:cs="Courier New"/>
+          <w:color w:val="000000"/>
+          <w:sz w:val="16"/>
+          <w:szCs w:val="16"/>
+          <w:highlight w:val="white"/>
+          <w:lang w:val="en-US"/>
+        </w:rPr>
+      </w:pPr>
+      <w:r>
+        <w:rPr>
+          <w:rFonts w:ascii="Courier New" w:hAnsi="Courier New" w:cs="Courier New"/>
+          <w:color w:val="000000"/>
+          <w:sz w:val="16"/>
+          <w:szCs w:val="16"/>
+          <w:highlight w:val="white"/>
+          <w:lang w:val="en-US"/>
+        </w:rPr>
+        <w:t xml:space="preserve">  </w:t>
+      </w:r>
+    </w:p>
+    <w:p>
+      <w:pPr>
+        <w:shd w:val="clear" w:color="auto" w:fill="FFFFFF"/>
+        <w:autoSpaceDE w:val="0"/>
+        <w:autoSpaceDN w:val="0"/>
+        <w:adjustRightInd w:val="0"/>
+        <w:spacing w:after="0" w:line="240" w:lineRule="auto"/>
+        <w:rPr>
+          <w:rFonts w:ascii="Courier New" w:hAnsi="Courier New" w:cs="Courier New"/>
+          <w:color w:val="000000"/>
+          <w:sz w:val="16"/>
+          <w:szCs w:val="16"/>
+          <w:highlight w:val="white"/>
+          <w:lang w:val="en-US"/>
+        </w:rPr>
+      </w:pPr>
+      <w:r>
+        <w:rPr>
+          <w:rFonts w:ascii="Courier New" w:hAnsi="Courier New" w:cs="Courier New"/>
+          <w:color w:val="000096"/>
+          <w:sz w:val="16"/>
+          <w:szCs w:val="16"/>
+          <w:highlight w:val="white"/>
+          <w:lang w:val="en-US"/>
+        </w:rPr>
+        <w:t>&lt;</w:t>
+      </w:r>
+      <w:r>
+        <w:rPr>
+          <w:rFonts w:ascii="Courier New" w:hAnsi="Courier New" w:cs="Courier New"/>
+          <w:color w:val="000096"/>
+          <w:sz w:val="16"/>
+          <w:szCs w:val="16"/>
+          <w:highlight w:val="white"/>
+          <w:lang w:val="en-US"/>
+        </w:rPr>
+        <w:t>fileDate</w:t>
+      </w:r>
+      <w:r>
+        <w:rPr>
+          <w:rFonts w:ascii="Courier New" w:hAnsi="Courier New" w:cs="Courier New"/>
+          <w:color w:val="F5844C"/>
+          <w:sz w:val="16"/>
+          <w:szCs w:val="16"/>
+          <w:highlight w:val="white"/>
+          <w:lang w:val="en-US"/>
+        </w:rPr>
+        <w:t xml:space="preserve"> </w:t>
+      </w:r>
+      <w:r>
+        <w:rPr>
+          <w:rFonts w:ascii="Courier New" w:hAnsi="Courier New" w:cs="Courier New"/>
+          <w:color w:val="F5844C"/>
+          <w:sz w:val="16"/>
+          <w:szCs w:val="16"/>
+          <w:highlight w:val="white"/>
+          <w:lang w:val="en-US"/>
+        </w:rPr>
+        <w:t>ne</w:t>
+      </w:r>
+      <w:r>
+        <w:rPr>
+          <w:rFonts w:ascii="Courier New" w:hAnsi="Courier New" w:cs="Courier New"/>
+          <w:color w:val="FF8040"/>
+          <w:sz w:val="16"/>
+          <w:szCs w:val="16"/>
+          <w:highlight w:val="white"/>
+          <w:lang w:val="en-US"/>
+        </w:rPr>
+        <w:t>=</w:t>
+      </w:r>
+      <w:r>
+        <w:rPr>
+          <w:rFonts w:ascii="Courier New" w:hAnsi="Courier New" w:cs="Courier New"/>
+          <w:color w:val="993300"/>
+          <w:sz w:val="16"/>
+          <w:szCs w:val="16"/>
+          <w:highlight w:val="white"/>
+          <w:lang w:val="en-US"/>
+        </w:rPr>
+        <w:t>"</w:t>
+      </w:r>
+      <w:r>
+        <w:rPr>
+          <w:rFonts w:ascii="Courier New" w:hAnsi="Courier New" w:cs="Courier New"/>
+          <w:color w:val="993300"/>
+          <w:sz w:val="16"/>
+          <w:szCs w:val="16"/>
+          <w:lang w:val="en-US"/>
+        </w:rPr>
+        <w:t>2020-04-11T00:11:17.142Z</w:t>
+      </w:r>
+      <w:r>
+        <w:rPr>
+          <w:rFonts w:ascii="Courier New" w:hAnsi="Courier New" w:cs="Courier New"/>
+          <w:color w:val="993300"/>
+          <w:sz w:val="16"/>
+          <w:szCs w:val="16"/>
+          <w:highlight w:val="white"/>
+          <w:lang w:val="en-US"/>
+        </w:rPr>
+        <w:t>"</w:t>
+      </w:r>
+      <w:r>
+        <w:rPr>
+          <w:rFonts w:ascii="Courier New" w:hAnsi="Courier New" w:cs="Courier New"/>
+          <w:color w:val="F5844C"/>
+          <w:sz w:val="16"/>
+          <w:szCs w:val="16"/>
+          <w:highlight w:val="white"/>
+          <w:lang w:val="en-US"/>
+        </w:rPr>
+        <w:t xml:space="preserve"> </w:t>
+      </w:r>
+      <w:r>
+        <w:rPr>
+          <w:rFonts w:ascii="Courier New" w:hAnsi="Courier New" w:cs="Courier New"/>
+          <w:color w:val="F5844C"/>
+          <w:sz w:val="16"/>
+          <w:szCs w:val="16"/>
+          <w:highlight w:val="white"/>
+          <w:lang w:val="en-US"/>
+        </w:rPr>
+        <w:t>ne</w:t>
+      </w:r>
+      <w:r>
+        <w:rPr>
+          <w:rFonts w:ascii="Courier New" w:hAnsi="Courier New" w:cs="Courier New"/>
+          <w:color w:val="F5844C"/>
+          <w:sz w:val="16"/>
+          <w:szCs w:val="16"/>
+          <w:highlight w:val="white"/>
+          <w:lang w:val="en-US"/>
+        </w:rPr>
+        <w:t>Msg</w:t>
+      </w:r>
+      <w:r>
+        <w:rPr>
+          <w:rFonts w:ascii="Courier New" w:hAnsi="Courier New" w:cs="Courier New"/>
+          <w:color w:val="FF8040"/>
+          <w:sz w:val="16"/>
+          <w:szCs w:val="16"/>
+          <w:highlight w:val="white"/>
+          <w:lang w:val="en-US"/>
+        </w:rPr>
+        <w:t>=</w:t>
+      </w:r>
+      <w:r>
+        <w:rPr>
+          <w:rFonts w:ascii="Courier New" w:hAnsi="Courier New" w:cs="Courier New"/>
+          <w:color w:val="993300"/>
+          <w:sz w:val="16"/>
+          <w:szCs w:val="16"/>
+          <w:highlight w:val="white"/>
+          <w:lang w:val="en-US"/>
+        </w:rPr>
+        <w:t>"</w:t>
+      </w:r>
+      <w:r>
+        <w:rPr>
+          <w:rFonts w:ascii="Courier New" w:hAnsi="Courier New" w:cs="Courier New"/>
+          <w:color w:val="993300"/>
+          <w:sz w:val="16"/>
+          <w:szCs w:val="16"/>
+          <w:highlight w:val="white"/>
+          <w:lang w:val="en-US"/>
+        </w:rPr>
+        <w:t>This file version must not be used</w:t>
+      </w:r>
+      <w:r>
+        <w:rPr>
+          <w:rFonts w:ascii="Courier New" w:hAnsi="Courier New" w:cs="Courier New"/>
+          <w:color w:val="993300"/>
+          <w:sz w:val="16"/>
+          <w:szCs w:val="16"/>
+          <w:highlight w:val="white"/>
+          <w:lang w:val="en-US"/>
+        </w:rPr>
+        <w:t>"</w:t>
+      </w:r>
+      <w:r>
+        <w:rPr>
+          <w:rFonts w:ascii="Courier New" w:hAnsi="Courier New" w:cs="Courier New"/>
+          <w:color w:val="000096"/>
+          <w:sz w:val="16"/>
+          <w:szCs w:val="16"/>
+          <w:highlight w:val="white"/>
+          <w:lang w:val="en-US"/>
+        </w:rPr>
+        <w:t>/&gt;</w:t>
+      </w:r>
+      <w:r>
+        <w:rPr>
+          <w:rFonts w:ascii="Courier New" w:hAnsi="Courier New" w:cs="Courier New"/>
+          <w:color w:val="000000"/>
+          <w:sz w:val="16"/>
+          <w:szCs w:val="16"/>
+          <w:highlight w:val="white"/>
+          <w:lang w:val="en-US"/>
+        </w:rPr>
+        <w:t xml:space="preserve">   </w:t>
+      </w:r>
+    </w:p>
+    <w:p>
+      <w:pPr>
+        <w:shd w:val="clear" w:color="auto" w:fill="FFFFFF"/>
+        <w:autoSpaceDE w:val="0"/>
+        <w:autoSpaceDN w:val="0"/>
+        <w:adjustRightInd w:val="0"/>
+        <w:spacing w:after="0" w:line="240" w:lineRule="auto"/>
+        <w:rPr>
+          <w:rFonts w:ascii="Courier New" w:hAnsi="Courier New" w:cs="Courier New"/>
+          <w:color w:val="000000"/>
+          <w:sz w:val="16"/>
+          <w:szCs w:val="16"/>
+          <w:highlight w:val="white"/>
+          <w:lang w:val="en-US"/>
+        </w:rPr>
+      </w:pPr>
+    </w:p>
+    <w:p>
+      <w:pPr>
+        <w:shd w:val="clear" w:color="auto" w:fill="FFFFFF"/>
+        <w:autoSpaceDE w:val="0"/>
+        <w:autoSpaceDN w:val="0"/>
+        <w:adjustRightInd w:val="0"/>
+        <w:spacing w:after="0" w:line="240" w:lineRule="auto"/>
+        <w:rPr>
+          <w:rFonts w:ascii="Courier New" w:hAnsi="Courier New" w:cs="Courier New"/>
+          <w:sz w:val="16"/>
+          <w:szCs w:val="16"/>
+          <w:highlight w:val="white"/>
+          <w:lang w:val="en-US"/>
+        </w:rPr>
+      </w:pPr>
     </w:p>
     <w:p>
       <w:pPr>
@@ -1383,6 +2522,7 @@
           </w:tcPr>
           <w:p>
             <w:r>
+              <w:lastRenderedPageBreak/>
               <w:t>@</w:t>
             </w:r>
             <w:r>
@@ -1542,7 +2682,6 @@
           <w:b/>
           <w:lang w:val="en-US"/>
         </w:rPr>
-        <w:lastRenderedPageBreak/>
         <w:t>Table 2</w:t>
       </w:r>
       <w:r>
@@ -1576,7 +2715,14 @@
           <w:rFonts w:ascii="Courier New" w:hAnsi="Courier New" w:cs="Courier New"/>
           <w:lang w:val="en-US"/>
         </w:rPr>
-        <w:t>FileDate</w:t>
+        <w:t>f</w:t>
+      </w:r>
+      <w:r>
+        <w:rPr>
+          <w:rFonts w:ascii="Courier New" w:hAnsi="Courier New" w:cs="Courier New"/>
+          <w:lang w:val="en-US"/>
+        </w:rPr>
+        <w:t>ileDate</w:t>
       </w:r>
       <w:r>
         <w:rPr>
@@ -1794,8 +2940,6 @@
               </w:rPr>
               <w:t>); “x” can be useful when ignorable whitespace makes the regex more readible</w:t>
             </w:r>
-            <w:bookmarkStart w:id="0" w:name="_GoBack"/>
-            <w:bookmarkEnd w:id="0"/>
           </w:p>
         </w:tc>
       </w:tr>

</xml_diff>

<commit_message>
Added example schemas for the Value and ValuePair constraints.
</commit_message>
<xml_diff>
--- a/documentation/documentation-constraints/fileDate-constraints.docx
+++ b/documentation/documentation-constraints/fileDate-constraints.docx
@@ -2016,8 +2016,6 @@
         </w:rPr>
         <w:t xml:space="preserve">                             </w:t>
       </w:r>
-      <w:bookmarkStart w:id="0" w:name="_GoBack"/>
-      <w:bookmarkEnd w:id="0"/>
       <w:r>
         <w:rPr>
           <w:rFonts w:ascii="Courier New" w:hAnsi="Courier New" w:cs="Courier New"/>
@@ -3414,7 +3412,14 @@
                 <w:b/>
                 <w:lang w:val="en-US"/>
               </w:rPr>
-              <w:t>Check node</w:t>
+              <w:t>Option</w:t>
+            </w:r>
+            <w:r>
+              <w:rPr>
+                <w:b/>
+                <w:lang w:val="en-US"/>
+              </w:rPr>
+              <w:t xml:space="preserve"> node</w:t>
             </w:r>
           </w:p>
         </w:tc>
@@ -3514,7 +3519,7 @@
           </w:tcPr>
           <w:p>
             <w:r>
-              <w:t>@flags</w:t>
+              <w:t>flags</w:t>
             </w:r>
             <w:r>
               <w:t>="</w:t>
@@ -3527,8 +3532,10 @@
             </w:r>
           </w:p>
           <w:p>
-            <w:r>
-              <w:t>@flags</w:t>
+            <w:bookmarkStart w:id="0" w:name="_GoBack"/>
+            <w:bookmarkEnd w:id="0"/>
+            <w:r>
+              <w:t>flags</w:t>
             </w:r>
             <w:r>
               <w:t>="</w:t>

</xml_diff>